<commit_message>
Updated doc and new pics
</commit_message>
<xml_diff>
--- a/doc/aflp_kurs_gorbunova.docx
+++ b/doc/aflp_kurs_gorbunova.docx
@@ -1545,10 +1545,7 @@
               <w:jc w:val="center"/>
             </w:pPr>
             <w:r>
-              <w:t xml:space="preserve">Разворот робота на </w:t>
-            </w:r>
-            <w:r>
-              <w:t>90</w:t>
+              <w:t>Разворот робота на 90</w:t>
             </w:r>
             <w:r>
               <w:rPr>
@@ -1557,10 +1554,7 @@
               <w:t>°</w:t>
             </w:r>
             <w:r>
-              <w:t xml:space="preserve"> </w:t>
-            </w:r>
-            <w:r>
-              <w:t>по часовой стрелке</w:t>
+              <w:t xml:space="preserve"> по часовой стрелке</w:t>
             </w:r>
           </w:p>
         </w:tc>
@@ -1611,12 +1605,7 @@
         <w:pStyle w:val="a3"/>
       </w:pPr>
       <w:r>
-        <w:t>Назнач</w:t>
-      </w:r>
-      <w:bookmarkStart w:id="0" w:name="_GoBack"/>
-      <w:bookmarkEnd w:id="0"/>
-      <w:r>
-        <w:t>ение выходных сигналов моторов робота.</w:t>
+        <w:t>Назначение выходных сигналов моторов робота.</w:t>
       </w:r>
     </w:p>
     <w:tbl>
@@ -1863,6 +1852,1153 @@
           <w:lang w:val="en-US"/>
         </w:rPr>
       </w:pPr>
+    </w:p>
+    <w:p>
+      <w:pPr>
+        <w:pStyle w:val="2"/>
+      </w:pPr>
+      <w:r>
+        <w:t xml:space="preserve">3.3. </w:t>
+      </w:r>
+      <w:r>
+        <w:t>Описание схемы устройства.</w:t>
+      </w:r>
+    </w:p>
+    <w:p>
+      <w:pPr>
+        <w:pStyle w:val="a3"/>
+        <w:jc w:val="center"/>
+      </w:pPr>
+      <w:r>
+        <w:drawing>
+          <wp:inline distT="0" distB="0" distL="0" distR="0" wp14:anchorId="77B2E11B" wp14:editId="2A6841BB">
+            <wp:extent cx="5940425" cy="2037715"/>
+            <wp:effectExtent l="0" t="0" r="3175" b="635"/>
+            <wp:docPr id="2" name="Рисунок 2"/>
+            <wp:cNvGraphicFramePr>
+              <a:graphicFrameLocks xmlns:a="http://schemas.openxmlformats.org/drawingml/2006/main" noChangeAspect="1"/>
+            </wp:cNvGraphicFramePr>
+            <a:graphic xmlns:a="http://schemas.openxmlformats.org/drawingml/2006/main">
+              <a:graphicData uri="http://schemas.openxmlformats.org/drawingml/2006/picture">
+                <pic:pic xmlns:pic="http://schemas.openxmlformats.org/drawingml/2006/picture">
+                  <pic:nvPicPr>
+                    <pic:cNvPr id="1" name=""/>
+                    <pic:cNvPicPr/>
+                  </pic:nvPicPr>
+                  <pic:blipFill>
+                    <a:blip r:embed="rId6"/>
+                    <a:stretch>
+                      <a:fillRect/>
+                    </a:stretch>
+                  </pic:blipFill>
+                  <pic:spPr>
+                    <a:xfrm>
+                      <a:off x="0" y="0"/>
+                      <a:ext cx="5940425" cy="2037715"/>
+                    </a:xfrm>
+                    <a:prstGeom prst="rect">
+                      <a:avLst/>
+                    </a:prstGeom>
+                  </pic:spPr>
+                </pic:pic>
+              </a:graphicData>
+            </a:graphic>
+          </wp:inline>
+        </w:drawing>
+      </w:r>
+    </w:p>
+    <w:p>
+      <w:pPr>
+        <w:pStyle w:val="a3"/>
+        <w:jc w:val="center"/>
+      </w:pPr>
+      <w:r>
+        <w:t>Рисунок – Структурная схема устройства</w:t>
+      </w:r>
+      <w:r>
+        <w:t xml:space="preserve"> в программе </w:t>
+      </w:r>
+      <w:proofErr w:type="spellStart"/>
+      <w:r>
+        <w:rPr>
+          <w:lang w:val="en-US"/>
+        </w:rPr>
+        <w:t>Quartus</w:t>
+      </w:r>
+      <w:proofErr w:type="spellEnd"/>
+      <w:r>
+        <w:t xml:space="preserve"> </w:t>
+      </w:r>
+      <w:r>
+        <w:rPr>
+          <w:lang w:val="en-US"/>
+        </w:rPr>
+        <w:t>II</w:t>
+      </w:r>
+      <w:r>
+        <w:t xml:space="preserve"> (</w:t>
+      </w:r>
+      <w:r>
+        <w:rPr>
+          <w:lang w:val="en-US"/>
+        </w:rPr>
+        <w:t>RTL</w:t>
+      </w:r>
+      <w:r>
+        <w:t xml:space="preserve"> </w:t>
+      </w:r>
+      <w:r>
+        <w:rPr>
+          <w:lang w:val="en-US"/>
+        </w:rPr>
+        <w:t>Viewer</w:t>
+      </w:r>
+      <w:r>
+        <w:t>)</w:t>
+      </w:r>
+      <w:r>
+        <w:t>.</w:t>
+      </w:r>
+    </w:p>
+    <w:p>
+      <w:pPr>
+        <w:pStyle w:val="a3"/>
+        <w:jc w:val="center"/>
+      </w:pPr>
+      <w:r>
+        <w:lastRenderedPageBreak/>
+        <w:drawing>
+          <wp:inline distT="0" distB="0" distL="0" distR="0" wp14:anchorId="0DA1FB46" wp14:editId="6CB37467">
+            <wp:extent cx="5940425" cy="1362075"/>
+            <wp:effectExtent l="0" t="0" r="3175" b="9525"/>
+            <wp:docPr id="6" name="Рисунок 6"/>
+            <wp:cNvGraphicFramePr>
+              <a:graphicFrameLocks xmlns:a="http://schemas.openxmlformats.org/drawingml/2006/main" noChangeAspect="1"/>
+            </wp:cNvGraphicFramePr>
+            <a:graphic xmlns:a="http://schemas.openxmlformats.org/drawingml/2006/main">
+              <a:graphicData uri="http://schemas.openxmlformats.org/drawingml/2006/picture">
+                <pic:pic xmlns:pic="http://schemas.openxmlformats.org/drawingml/2006/picture">
+                  <pic:nvPicPr>
+                    <pic:cNvPr id="1" name=""/>
+                    <pic:cNvPicPr/>
+                  </pic:nvPicPr>
+                  <pic:blipFill>
+                    <a:blip r:embed="rId7"/>
+                    <a:stretch>
+                      <a:fillRect/>
+                    </a:stretch>
+                  </pic:blipFill>
+                  <pic:spPr>
+                    <a:xfrm>
+                      <a:off x="0" y="0"/>
+                      <a:ext cx="5940425" cy="1362075"/>
+                    </a:xfrm>
+                    <a:prstGeom prst="rect">
+                      <a:avLst/>
+                    </a:prstGeom>
+                  </pic:spPr>
+                </pic:pic>
+              </a:graphicData>
+            </a:graphic>
+          </wp:inline>
+        </w:drawing>
+      </w:r>
+    </w:p>
+    <w:p>
+      <w:pPr>
+        <w:pStyle w:val="a3"/>
+        <w:jc w:val="center"/>
+      </w:pPr>
+      <w:r>
+        <w:t xml:space="preserve">Рисунок – Результат синтеза схемы в САПР </w:t>
+      </w:r>
+      <w:proofErr w:type="spellStart"/>
+      <w:r>
+        <w:rPr>
+          <w:lang w:val="en-US"/>
+        </w:rPr>
+        <w:t>Quartus</w:t>
+      </w:r>
+      <w:proofErr w:type="spellEnd"/>
+      <w:r>
+        <w:t xml:space="preserve"> </w:t>
+      </w:r>
+      <w:r>
+        <w:rPr>
+          <w:lang w:val="en-US"/>
+        </w:rPr>
+        <w:t>II</w:t>
+      </w:r>
+      <w:r>
+        <w:t>.</w:t>
+      </w:r>
+    </w:p>
+    <w:p>
+      <w:pPr>
+        <w:pStyle w:val="2"/>
+      </w:pPr>
+      <w:r>
+        <w:t>3.4. Конечный автомат схемы робота.</w:t>
+      </w:r>
+    </w:p>
+    <w:p>
+      <w:pPr>
+        <w:pStyle w:val="a3"/>
+      </w:pPr>
+      <w:r>
+        <w:tab/>
+        <w:t>Для функциональной реализации устройства был разработан конечный автомат, имеющий</w:t>
+      </w:r>
+      <w:r>
+        <w:tab/>
+        <w:t xml:space="preserve">8 состояний + состояние </w:t>
+      </w:r>
+      <w:r>
+        <w:rPr>
+          <w:lang w:val="en-US"/>
+        </w:rPr>
+        <w:t>PWR</w:t>
+      </w:r>
+      <w:r>
+        <w:t>_</w:t>
+      </w:r>
+      <w:r>
+        <w:rPr>
+          <w:lang w:val="en-US"/>
+        </w:rPr>
+        <w:t>OFF</w:t>
+      </w:r>
+      <w:r>
+        <w:t xml:space="preserve"> </w:t>
+      </w:r>
+      <w:r>
+        <w:t>–</w:t>
+      </w:r>
+      <w:r>
+        <w:t xml:space="preserve"> </w:t>
+      </w:r>
+      <w:r>
+        <w:t>сброс схемы и состояние по умолчанию.</w:t>
+      </w:r>
+    </w:p>
+    <w:p>
+      <w:pPr>
+        <w:jc w:val="center"/>
+      </w:pPr>
+      <w:r>
+        <w:drawing>
+          <wp:inline distT="0" distB="0" distL="0" distR="0" wp14:anchorId="464BB12A" wp14:editId="0DE74D9D">
+            <wp:extent cx="5940425" cy="2170430"/>
+            <wp:effectExtent l="0" t="0" r="3175" b="1270"/>
+            <wp:docPr id="3" name="Рисунок 3"/>
+            <wp:cNvGraphicFramePr>
+              <a:graphicFrameLocks xmlns:a="http://schemas.openxmlformats.org/drawingml/2006/main" noChangeAspect="1"/>
+            </wp:cNvGraphicFramePr>
+            <a:graphic xmlns:a="http://schemas.openxmlformats.org/drawingml/2006/main">
+              <a:graphicData uri="http://schemas.openxmlformats.org/drawingml/2006/picture">
+                <pic:pic xmlns:pic="http://schemas.openxmlformats.org/drawingml/2006/picture">
+                  <pic:nvPicPr>
+                    <pic:cNvPr id="1" name=""/>
+                    <pic:cNvPicPr/>
+                  </pic:nvPicPr>
+                  <pic:blipFill>
+                    <a:blip r:embed="rId8"/>
+                    <a:stretch>
+                      <a:fillRect/>
+                    </a:stretch>
+                  </pic:blipFill>
+                  <pic:spPr>
+                    <a:xfrm>
+                      <a:off x="0" y="0"/>
+                      <a:ext cx="5940425" cy="2170430"/>
+                    </a:xfrm>
+                    <a:prstGeom prst="rect">
+                      <a:avLst/>
+                    </a:prstGeom>
+                  </pic:spPr>
+                </pic:pic>
+              </a:graphicData>
+            </a:graphic>
+          </wp:inline>
+        </w:drawing>
+      </w:r>
+    </w:p>
+    <w:p>
+      <w:pPr>
+        <w:pStyle w:val="a3"/>
+        <w:jc w:val="center"/>
+      </w:pPr>
+      <w:r>
+        <w:t>Рисунок – Граф конечного автомата робота.</w:t>
+      </w:r>
+    </w:p>
+    <w:p>
+      <w:pPr>
+        <w:pStyle w:val="a3"/>
+      </w:pPr>
+      <w:r>
+        <w:tab/>
+        <w:t>Описание состояний конечного автомата приведено в таблице ниже.</w:t>
+      </w:r>
+    </w:p>
+    <w:tbl>
+      <w:tblPr>
+        <w:tblStyle w:val="a4"/>
+        <w:tblW w:w="0" w:type="auto"/>
+        <w:jc w:val="center"/>
+        <w:tblLook w:val="04A0" w:firstRow="1" w:lastRow="0" w:firstColumn="1" w:lastColumn="0" w:noHBand="0" w:noVBand="1"/>
+      </w:tblPr>
+      <w:tblGrid>
+        <w:gridCol w:w="2427"/>
+        <w:gridCol w:w="1402"/>
+        <w:gridCol w:w="5516"/>
+      </w:tblGrid>
+      <w:tr>
+        <w:trPr>
+          <w:jc w:val="center"/>
+        </w:trPr>
+        <w:tc>
+          <w:tcPr>
+            <w:tcW w:w="1555" w:type="dxa"/>
+          </w:tcPr>
+          <w:p>
+            <w:pPr>
+              <w:pStyle w:val="a3"/>
+              <w:jc w:val="center"/>
+            </w:pPr>
+            <w:r>
+              <w:t>Название состояния</w:t>
+            </w:r>
+          </w:p>
+        </w:tc>
+        <w:tc>
+          <w:tcPr>
+            <w:tcW w:w="1417" w:type="dxa"/>
+          </w:tcPr>
+          <w:p>
+            <w:pPr>
+              <w:pStyle w:val="a3"/>
+              <w:jc w:val="center"/>
+            </w:pPr>
+            <w:r>
+              <w:t>Значение состояния</w:t>
+            </w:r>
+          </w:p>
+        </w:tc>
+        <w:tc>
+          <w:tcPr>
+            <w:tcW w:w="6373" w:type="dxa"/>
+          </w:tcPr>
+          <w:p>
+            <w:pPr>
+              <w:pStyle w:val="a3"/>
+              <w:jc w:val="center"/>
+            </w:pPr>
+            <w:r>
+              <w:t>Описание состояния</w:t>
+            </w:r>
+          </w:p>
+        </w:tc>
+      </w:tr>
+      <w:tr>
+        <w:trPr>
+          <w:jc w:val="center"/>
+        </w:trPr>
+        <w:tc>
+          <w:tcPr>
+            <w:tcW w:w="1555" w:type="dxa"/>
+          </w:tcPr>
+          <w:p>
+            <w:pPr>
+              <w:pStyle w:val="a3"/>
+              <w:jc w:val="center"/>
+              <w:rPr>
+                <w:lang w:val="en-US"/>
+              </w:rPr>
+            </w:pPr>
+            <w:r>
+              <w:rPr>
+                <w:lang w:val="en-US"/>
+              </w:rPr>
+              <w:t>PWR_OFF</w:t>
+            </w:r>
+          </w:p>
+        </w:tc>
+        <w:tc>
+          <w:tcPr>
+            <w:tcW w:w="1417" w:type="dxa"/>
+          </w:tcPr>
+          <w:p>
+            <w:pPr>
+              <w:pStyle w:val="a3"/>
+              <w:jc w:val="center"/>
+              <w:rPr>
+                <w:lang w:val="en-US"/>
+              </w:rPr>
+            </w:pPr>
+            <w:r>
+              <w:rPr>
+                <w:lang w:val="en-US"/>
+              </w:rPr>
+              <w:t>0</w:t>
+            </w:r>
+          </w:p>
+        </w:tc>
+        <w:tc>
+          <w:tcPr>
+            <w:tcW w:w="6373" w:type="dxa"/>
+          </w:tcPr>
+          <w:p>
+            <w:pPr>
+              <w:pStyle w:val="a3"/>
+            </w:pPr>
+            <w:r>
+              <w:t>Состояние схемы по умолчанию и в случае сброса системы.</w:t>
+            </w:r>
+          </w:p>
+        </w:tc>
+      </w:tr>
+      <w:tr>
+        <w:trPr>
+          <w:jc w:val="center"/>
+        </w:trPr>
+        <w:tc>
+          <w:tcPr>
+            <w:tcW w:w="1555" w:type="dxa"/>
+          </w:tcPr>
+          <w:p>
+            <w:pPr>
+              <w:pStyle w:val="a3"/>
+              <w:jc w:val="center"/>
+              <w:rPr>
+                <w:lang w:val="en-US"/>
+              </w:rPr>
+            </w:pPr>
+            <w:r>
+              <w:rPr>
+                <w:lang w:val="en-US"/>
+              </w:rPr>
+              <w:t>ENGINE_START</w:t>
+            </w:r>
+          </w:p>
+        </w:tc>
+        <w:tc>
+          <w:tcPr>
+            <w:tcW w:w="1417" w:type="dxa"/>
+          </w:tcPr>
+          <w:p>
+            <w:pPr>
+              <w:pStyle w:val="a3"/>
+              <w:jc w:val="center"/>
+              <w:rPr>
+                <w:lang w:val="en-US"/>
+              </w:rPr>
+            </w:pPr>
+            <w:r>
+              <w:rPr>
+                <w:lang w:val="en-US"/>
+              </w:rPr>
+              <w:t>1</w:t>
+            </w:r>
+          </w:p>
+        </w:tc>
+        <w:tc>
+          <w:tcPr>
+            <w:tcW w:w="6373" w:type="dxa"/>
+          </w:tcPr>
+          <w:p>
+            <w:pPr>
+              <w:pStyle w:val="a3"/>
+            </w:pPr>
+            <w:r>
+              <w:t>Запуск двигателей робота.</w:t>
+            </w:r>
+          </w:p>
+        </w:tc>
+      </w:tr>
+      <w:tr>
+        <w:trPr>
+          <w:jc w:val="center"/>
+        </w:trPr>
+        <w:tc>
+          <w:tcPr>
+            <w:tcW w:w="1555" w:type="dxa"/>
+          </w:tcPr>
+          <w:p>
+            <w:pPr>
+              <w:pStyle w:val="a3"/>
+              <w:jc w:val="center"/>
+              <w:rPr>
+                <w:lang w:val="en-US"/>
+              </w:rPr>
+            </w:pPr>
+            <w:r>
+              <w:rPr>
+                <w:lang w:val="en-US"/>
+              </w:rPr>
+              <w:t>ENGINE_END</w:t>
+            </w:r>
+          </w:p>
+        </w:tc>
+        <w:tc>
+          <w:tcPr>
+            <w:tcW w:w="1417" w:type="dxa"/>
+          </w:tcPr>
+          <w:p>
+            <w:pPr>
+              <w:pStyle w:val="a3"/>
+              <w:jc w:val="center"/>
+              <w:rPr>
+                <w:lang w:val="en-US"/>
+              </w:rPr>
+            </w:pPr>
+            <w:r>
+              <w:rPr>
+                <w:lang w:val="en-US"/>
+              </w:rPr>
+              <w:t>2</w:t>
+            </w:r>
+          </w:p>
+        </w:tc>
+        <w:tc>
+          <w:tcPr>
+            <w:tcW w:w="6373" w:type="dxa"/>
+          </w:tcPr>
+          <w:p>
+            <w:pPr>
+              <w:pStyle w:val="a3"/>
+            </w:pPr>
+            <w:r>
+              <w:t>Отключение двигателей робота.</w:t>
+            </w:r>
+          </w:p>
+        </w:tc>
+      </w:tr>
+      <w:tr>
+        <w:trPr>
+          <w:jc w:val="center"/>
+        </w:trPr>
+        <w:tc>
+          <w:tcPr>
+            <w:tcW w:w="1555" w:type="dxa"/>
+          </w:tcPr>
+          <w:p>
+            <w:pPr>
+              <w:pStyle w:val="a3"/>
+              <w:jc w:val="center"/>
+              <w:rPr>
+                <w:lang w:val="en-US"/>
+              </w:rPr>
+            </w:pPr>
+            <w:r>
+              <w:rPr>
+                <w:lang w:val="en-US"/>
+              </w:rPr>
+              <w:t>PWR_ON_IDLE</w:t>
+            </w:r>
+          </w:p>
+        </w:tc>
+        <w:tc>
+          <w:tcPr>
+            <w:tcW w:w="1417" w:type="dxa"/>
+          </w:tcPr>
+          <w:p>
+            <w:pPr>
+              <w:pStyle w:val="a3"/>
+              <w:jc w:val="center"/>
+              <w:rPr>
+                <w:lang w:val="en-US"/>
+              </w:rPr>
+            </w:pPr>
+            <w:r>
+              <w:rPr>
+                <w:lang w:val="en-US"/>
+              </w:rPr>
+              <w:t>3</w:t>
+            </w:r>
+          </w:p>
+        </w:tc>
+        <w:tc>
+          <w:tcPr>
+            <w:tcW w:w="6373" w:type="dxa"/>
+          </w:tcPr>
+          <w:p>
+            <w:pPr>
+              <w:pStyle w:val="a3"/>
+            </w:pPr>
+            <w:r>
+              <w:t>Двигатели робота включены; Ожидание команды на передвижение.</w:t>
+            </w:r>
+          </w:p>
+        </w:tc>
+      </w:tr>
+      <w:tr>
+        <w:trPr>
+          <w:jc w:val="center"/>
+        </w:trPr>
+        <w:tc>
+          <w:tcPr>
+            <w:tcW w:w="1555" w:type="dxa"/>
+          </w:tcPr>
+          <w:p>
+            <w:pPr>
+              <w:pStyle w:val="a3"/>
+              <w:jc w:val="center"/>
+              <w:rPr>
+                <w:lang w:val="en-US"/>
+              </w:rPr>
+            </w:pPr>
+            <w:r>
+              <w:rPr>
+                <w:lang w:val="en-US"/>
+              </w:rPr>
+              <w:t>MOVE_FWRD</w:t>
+            </w:r>
+          </w:p>
+        </w:tc>
+        <w:tc>
+          <w:tcPr>
+            <w:tcW w:w="1417" w:type="dxa"/>
+          </w:tcPr>
+          <w:p>
+            <w:pPr>
+              <w:pStyle w:val="a3"/>
+              <w:jc w:val="center"/>
+              <w:rPr>
+                <w:lang w:val="en-US"/>
+              </w:rPr>
+            </w:pPr>
+            <w:r>
+              <w:rPr>
+                <w:lang w:val="en-US"/>
+              </w:rPr>
+              <w:t>4</w:t>
+            </w:r>
+          </w:p>
+        </w:tc>
+        <w:tc>
+          <w:tcPr>
+            <w:tcW w:w="6373" w:type="dxa"/>
+          </w:tcPr>
+          <w:p>
+            <w:pPr>
+              <w:pStyle w:val="a3"/>
+            </w:pPr>
+            <w:r>
+              <w:t>Движение робота вперед.</w:t>
+            </w:r>
+          </w:p>
+        </w:tc>
+      </w:tr>
+      <w:tr>
+        <w:trPr>
+          <w:jc w:val="center"/>
+        </w:trPr>
+        <w:tc>
+          <w:tcPr>
+            <w:tcW w:w="1555" w:type="dxa"/>
+          </w:tcPr>
+          <w:p>
+            <w:pPr>
+              <w:pStyle w:val="a3"/>
+              <w:jc w:val="center"/>
+              <w:rPr>
+                <w:lang w:val="en-US"/>
+              </w:rPr>
+            </w:pPr>
+            <w:r>
+              <w:rPr>
+                <w:lang w:val="en-US"/>
+              </w:rPr>
+              <w:t>TURN_LEFT</w:t>
+            </w:r>
+          </w:p>
+        </w:tc>
+        <w:tc>
+          <w:tcPr>
+            <w:tcW w:w="1417" w:type="dxa"/>
+          </w:tcPr>
+          <w:p>
+            <w:pPr>
+              <w:pStyle w:val="a3"/>
+              <w:jc w:val="center"/>
+              <w:rPr>
+                <w:lang w:val="en-US"/>
+              </w:rPr>
+            </w:pPr>
+            <w:r>
+              <w:rPr>
+                <w:lang w:val="en-US"/>
+              </w:rPr>
+              <w:t>5</w:t>
+            </w:r>
+          </w:p>
+        </w:tc>
+        <w:tc>
+          <w:tcPr>
+            <w:tcW w:w="6373" w:type="dxa"/>
+          </w:tcPr>
+          <w:p>
+            <w:pPr>
+              <w:pStyle w:val="a3"/>
+            </w:pPr>
+            <w:r>
+              <w:t xml:space="preserve">Поворот робота на </w:t>
+            </w:r>
+            <w:r>
+              <w:t>90</w:t>
+            </w:r>
+            <w:r>
+              <w:rPr>
+                <w:rFonts w:cs="Times New Roman"/>
+              </w:rPr>
+              <w:t>°</w:t>
+            </w:r>
+            <w:r>
+              <w:t xml:space="preserve"> против часовой стрелки</w:t>
+            </w:r>
+            <w:r>
+              <w:t>.</w:t>
+            </w:r>
+          </w:p>
+        </w:tc>
+      </w:tr>
+      <w:tr>
+        <w:trPr>
+          <w:jc w:val="center"/>
+        </w:trPr>
+        <w:tc>
+          <w:tcPr>
+            <w:tcW w:w="1555" w:type="dxa"/>
+          </w:tcPr>
+          <w:p>
+            <w:pPr>
+              <w:pStyle w:val="a3"/>
+              <w:jc w:val="center"/>
+              <w:rPr>
+                <w:lang w:val="en-US"/>
+              </w:rPr>
+            </w:pPr>
+            <w:r>
+              <w:rPr>
+                <w:lang w:val="en-US"/>
+              </w:rPr>
+              <w:t>TURN_RIGHT</w:t>
+            </w:r>
+          </w:p>
+        </w:tc>
+        <w:tc>
+          <w:tcPr>
+            <w:tcW w:w="1417" w:type="dxa"/>
+          </w:tcPr>
+          <w:p>
+            <w:pPr>
+              <w:pStyle w:val="a3"/>
+              <w:jc w:val="center"/>
+              <w:rPr>
+                <w:lang w:val="en-US"/>
+              </w:rPr>
+            </w:pPr>
+            <w:r>
+              <w:rPr>
+                <w:lang w:val="en-US"/>
+              </w:rPr>
+              <w:t>6</w:t>
+            </w:r>
+          </w:p>
+        </w:tc>
+        <w:tc>
+          <w:tcPr>
+            <w:tcW w:w="6373" w:type="dxa"/>
+          </w:tcPr>
+          <w:p>
+            <w:pPr>
+              <w:pStyle w:val="a3"/>
+            </w:pPr>
+            <w:r>
+              <w:t>Поворот робота на 90</w:t>
+            </w:r>
+            <w:r>
+              <w:rPr>
+                <w:rFonts w:cs="Times New Roman"/>
+              </w:rPr>
+              <w:t>°</w:t>
+            </w:r>
+            <w:r>
+              <w:t xml:space="preserve"> </w:t>
+            </w:r>
+            <w:r>
+              <w:t>по часовой стрелке</w:t>
+            </w:r>
+            <w:r>
+              <w:t>.</w:t>
+            </w:r>
+          </w:p>
+        </w:tc>
+      </w:tr>
+      <w:tr>
+        <w:trPr>
+          <w:jc w:val="center"/>
+        </w:trPr>
+        <w:tc>
+          <w:tcPr>
+            <w:tcW w:w="1555" w:type="dxa"/>
+          </w:tcPr>
+          <w:p>
+            <w:pPr>
+              <w:pStyle w:val="a3"/>
+              <w:jc w:val="center"/>
+              <w:rPr>
+                <w:lang w:val="en-US"/>
+              </w:rPr>
+            </w:pPr>
+            <w:r>
+              <w:rPr>
+                <w:lang w:val="en-US"/>
+              </w:rPr>
+              <w:lastRenderedPageBreak/>
+              <w:t>MOVE_BACK</w:t>
+            </w:r>
+          </w:p>
+        </w:tc>
+        <w:tc>
+          <w:tcPr>
+            <w:tcW w:w="1417" w:type="dxa"/>
+          </w:tcPr>
+          <w:p>
+            <w:pPr>
+              <w:pStyle w:val="a3"/>
+              <w:jc w:val="center"/>
+              <w:rPr>
+                <w:lang w:val="en-US"/>
+              </w:rPr>
+            </w:pPr>
+            <w:r>
+              <w:rPr>
+                <w:lang w:val="en-US"/>
+              </w:rPr>
+              <w:t>7</w:t>
+            </w:r>
+          </w:p>
+        </w:tc>
+        <w:tc>
+          <w:tcPr>
+            <w:tcW w:w="6373" w:type="dxa"/>
+          </w:tcPr>
+          <w:p>
+            <w:pPr>
+              <w:pStyle w:val="a3"/>
+            </w:pPr>
+            <w:r>
+              <w:t>Движение робота назад.</w:t>
+            </w:r>
+          </w:p>
+        </w:tc>
+      </w:tr>
+      <w:tr>
+        <w:trPr>
+          <w:jc w:val="center"/>
+        </w:trPr>
+        <w:tc>
+          <w:tcPr>
+            <w:tcW w:w="1555" w:type="dxa"/>
+          </w:tcPr>
+          <w:p>
+            <w:pPr>
+              <w:pStyle w:val="a3"/>
+              <w:jc w:val="center"/>
+              <w:rPr>
+                <w:lang w:val="en-US"/>
+              </w:rPr>
+            </w:pPr>
+            <w:r>
+              <w:rPr>
+                <w:lang w:val="en-US"/>
+              </w:rPr>
+              <w:t>TRACKER_ERROR</w:t>
+            </w:r>
+          </w:p>
+        </w:tc>
+        <w:tc>
+          <w:tcPr>
+            <w:tcW w:w="1417" w:type="dxa"/>
+          </w:tcPr>
+          <w:p>
+            <w:pPr>
+              <w:pStyle w:val="a3"/>
+              <w:jc w:val="center"/>
+              <w:rPr>
+                <w:lang w:val="en-US"/>
+              </w:rPr>
+            </w:pPr>
+            <w:r>
+              <w:rPr>
+                <w:lang w:val="en-US"/>
+              </w:rPr>
+              <w:t>8</w:t>
+            </w:r>
+          </w:p>
+        </w:tc>
+        <w:tc>
+          <w:tcPr>
+            <w:tcW w:w="6373" w:type="dxa"/>
+          </w:tcPr>
+          <w:p>
+            <w:pPr>
+              <w:pStyle w:val="a3"/>
+            </w:pPr>
+            <w:r>
+              <w:t>Ошибка при движении робота: обнаружено препятствие датчиком.</w:t>
+            </w:r>
+          </w:p>
+        </w:tc>
+      </w:tr>
+    </w:tbl>
+    <w:p>
+      <w:pPr>
+        <w:jc w:val="center"/>
+      </w:pPr>
+    </w:p>
+    <w:p>
+      <w:pPr>
+        <w:pStyle w:val="a3"/>
+        <w:jc w:val="center"/>
+      </w:pPr>
+      <w:r>
+        <w:drawing>
+          <wp:inline distT="0" distB="0" distL="0" distR="0" wp14:anchorId="62B318F2" wp14:editId="093E2921">
+            <wp:extent cx="5940425" cy="4532630"/>
+            <wp:effectExtent l="0" t="0" r="3175" b="1270"/>
+            <wp:docPr id="5" name="Рисунок 5"/>
+            <wp:cNvGraphicFramePr>
+              <a:graphicFrameLocks xmlns:a="http://schemas.openxmlformats.org/drawingml/2006/main" noChangeAspect="1"/>
+            </wp:cNvGraphicFramePr>
+            <a:graphic xmlns:a="http://schemas.openxmlformats.org/drawingml/2006/main">
+              <a:graphicData uri="http://schemas.openxmlformats.org/drawingml/2006/picture">
+                <pic:pic xmlns:pic="http://schemas.openxmlformats.org/drawingml/2006/picture">
+                  <pic:nvPicPr>
+                    <pic:cNvPr id="1" name=""/>
+                    <pic:cNvPicPr/>
+                  </pic:nvPicPr>
+                  <pic:blipFill>
+                    <a:blip r:embed="rId9"/>
+                    <a:stretch>
+                      <a:fillRect/>
+                    </a:stretch>
+                  </pic:blipFill>
+                  <pic:spPr>
+                    <a:xfrm>
+                      <a:off x="0" y="0"/>
+                      <a:ext cx="5940425" cy="4532630"/>
+                    </a:xfrm>
+                    <a:prstGeom prst="rect">
+                      <a:avLst/>
+                    </a:prstGeom>
+                  </pic:spPr>
+                </pic:pic>
+              </a:graphicData>
+            </a:graphic>
+          </wp:inline>
+        </w:drawing>
+      </w:r>
+    </w:p>
+    <w:p>
+      <w:pPr>
+        <w:pStyle w:val="a3"/>
+        <w:jc w:val="center"/>
+      </w:pPr>
+      <w:r>
+        <w:t>Рисунок – Таблица переходов комбинационной логики конечного автомата между со</w:t>
+      </w:r>
+      <w:r>
+        <w:t>с</w:t>
+      </w:r>
+      <w:r>
+        <w:t xml:space="preserve">тояниями. </w:t>
+      </w:r>
+    </w:p>
+    <w:p>
+      <w:pPr>
+        <w:rPr>
+          <w:lang w:val="en-US"/>
+        </w:rPr>
+      </w:pPr>
+    </w:p>
+    <w:p>
+      <w:pPr>
+        <w:pStyle w:val="2"/>
+      </w:pPr>
+      <w:r>
+        <w:rPr>
+          <w:lang w:val="en-US"/>
+        </w:rPr>
+        <w:t xml:space="preserve">3.5. </w:t>
+      </w:r>
+      <w:r>
+        <w:t>Функциональная верификация.</w:t>
+      </w:r>
+    </w:p>
+    <w:p>
+      <w:pPr>
+        <w:pStyle w:val="a3"/>
+        <w:rPr>
+          <w:lang w:val="en-US"/>
+        </w:rPr>
+      </w:pPr>
+      <w:r>
+        <w:tab/>
+        <w:t>Для проведения функциональной верификации, было разработан</w:t>
+      </w:r>
+      <w:r>
+        <w:t>о тестовое окружение устройства, способное проверить правильность составления переходов конечного автомата.</w:t>
+      </w:r>
+      <w:r>
+        <w:t xml:space="preserve"> Представлена визуализация передвижения робота по полю размером 7</w:t>
+      </w:r>
+      <w:r>
+        <w:rPr>
+          <w:lang w:val="en-US"/>
+        </w:rPr>
+        <w:t>x</w:t>
+      </w:r>
+      <w:r>
+        <w:t xml:space="preserve">7 </w:t>
+      </w:r>
+      <w:r>
+        <w:t>клеток.</w:t>
+      </w:r>
+      <w:r>
+        <w:t xml:space="preserve"> </w:t>
+      </w:r>
+      <w:r>
+        <w:t xml:space="preserve">Начальные координаты движения: </w:t>
+      </w:r>
+      <w:r>
+        <w:rPr>
+          <w:lang w:val="en-US"/>
+        </w:rPr>
+        <w:t>[5:1].</w:t>
+      </w:r>
+    </w:p>
+    <w:p>
+      <w:pPr>
+        <w:pStyle w:val="a3"/>
+        <w:jc w:val="center"/>
+      </w:pPr>
+      <w:r>
+        <w:lastRenderedPageBreak/>
+        <w:drawing>
+          <wp:inline distT="0" distB="0" distL="0" distR="0" wp14:anchorId="34BE8C3A" wp14:editId="6EBB58B6">
+            <wp:extent cx="4110825" cy="4086218"/>
+            <wp:effectExtent l="0" t="0" r="4445" b="0"/>
+            <wp:docPr id="7" name="Рисунок 7"/>
+            <wp:cNvGraphicFramePr>
+              <a:graphicFrameLocks xmlns:a="http://schemas.openxmlformats.org/drawingml/2006/main" noChangeAspect="1"/>
+            </wp:cNvGraphicFramePr>
+            <a:graphic xmlns:a="http://schemas.openxmlformats.org/drawingml/2006/main">
+              <a:graphicData uri="http://schemas.openxmlformats.org/drawingml/2006/picture">
+                <pic:pic xmlns:pic="http://schemas.openxmlformats.org/drawingml/2006/picture">
+                  <pic:nvPicPr>
+                    <pic:cNvPr id="1" name=""/>
+                    <pic:cNvPicPr/>
+                  </pic:nvPicPr>
+                  <pic:blipFill>
+                    <a:blip r:embed="rId10"/>
+                    <a:stretch>
+                      <a:fillRect/>
+                    </a:stretch>
+                  </pic:blipFill>
+                  <pic:spPr>
+                    <a:xfrm>
+                      <a:off x="0" y="0"/>
+                      <a:ext cx="4137425" cy="4112659"/>
+                    </a:xfrm>
+                    <a:prstGeom prst="rect">
+                      <a:avLst/>
+                    </a:prstGeom>
+                  </pic:spPr>
+                </pic:pic>
+              </a:graphicData>
+            </a:graphic>
+          </wp:inline>
+        </w:drawing>
+      </w:r>
+    </w:p>
+    <w:p>
+      <w:pPr>
+        <w:pStyle w:val="a3"/>
+        <w:jc w:val="center"/>
+      </w:pPr>
+      <w:r>
+        <w:t xml:space="preserve">Рисунок – Визуализация </w:t>
+      </w:r>
+      <w:r>
+        <w:t xml:space="preserve">движения робота во время прохождения </w:t>
+      </w:r>
+      <w:r>
+        <w:t>теста.</w:t>
+      </w:r>
+    </w:p>
+    <w:p>
+      <w:pPr>
+        <w:pStyle w:val="a3"/>
+        <w:jc w:val="center"/>
+      </w:pPr>
+      <w:r>
+        <w:lastRenderedPageBreak/>
+        <w:drawing>
+          <wp:inline distT="0" distB="0" distL="0" distR="0" wp14:anchorId="07398502" wp14:editId="52C481D6">
+            <wp:extent cx="5940425" cy="5617845"/>
+            <wp:effectExtent l="0" t="0" r="3175" b="1905"/>
+            <wp:docPr id="8" name="Рисунок 8"/>
+            <wp:cNvGraphicFramePr>
+              <a:graphicFrameLocks xmlns:a="http://schemas.openxmlformats.org/drawingml/2006/main" noChangeAspect="1"/>
+            </wp:cNvGraphicFramePr>
+            <a:graphic xmlns:a="http://schemas.openxmlformats.org/drawingml/2006/main">
+              <a:graphicData uri="http://schemas.openxmlformats.org/drawingml/2006/picture">
+                <pic:pic xmlns:pic="http://schemas.openxmlformats.org/drawingml/2006/picture">
+                  <pic:nvPicPr>
+                    <pic:cNvPr id="1" name=""/>
+                    <pic:cNvPicPr/>
+                  </pic:nvPicPr>
+                  <pic:blipFill>
+                    <a:blip r:embed="rId11"/>
+                    <a:stretch>
+                      <a:fillRect/>
+                    </a:stretch>
+                  </pic:blipFill>
+                  <pic:spPr>
+                    <a:xfrm>
+                      <a:off x="0" y="0"/>
+                      <a:ext cx="5940425" cy="5617845"/>
+                    </a:xfrm>
+                    <a:prstGeom prst="rect">
+                      <a:avLst/>
+                    </a:prstGeom>
+                  </pic:spPr>
+                </pic:pic>
+              </a:graphicData>
+            </a:graphic>
+          </wp:inline>
+        </w:drawing>
+      </w:r>
+    </w:p>
+    <w:p>
+      <w:pPr>
+        <w:pStyle w:val="a3"/>
+        <w:jc w:val="center"/>
+      </w:pPr>
+      <w:r>
+        <w:t xml:space="preserve">Рисунок – Листинг </w:t>
+      </w:r>
+      <w:r>
+        <w:t>прохождения теста.</w:t>
+      </w:r>
+      <w:bookmarkStart w:id="0" w:name="_GoBack"/>
+      <w:bookmarkEnd w:id="0"/>
+      <w:r>
+        <w:t xml:space="preserve"> </w:t>
+      </w:r>
     </w:p>
     <w:sectPr>
       <w:pgSz w:w="11906" w:h="16838"/>

</xml_diff>

<commit_message>
fixed timing waveform pic
</commit_message>
<xml_diff>
--- a/doc/aflp_kurs_gorbunova.docx
+++ b/doc/aflp_kurs_gorbunova.docx
@@ -1015,12 +1015,14 @@
             <w:r>
               <w:t xml:space="preserve">Асинхронный сигнал сброса системы. Сброс осуществляется по срезу </w:t>
             </w:r>
+            <w:proofErr w:type="spellStart"/>
             <w:r>
               <w:rPr>
                 <w:lang w:val="en-US"/>
               </w:rPr>
               <w:t>rstn</w:t>
             </w:r>
+            <w:proofErr w:type="spellEnd"/>
             <w:r>
               <w:t>_</w:t>
             </w:r>
@@ -1857,6 +1859,7 @@
               </w:rPr>
               <w:t xml:space="preserve"> </w:t>
             </w:r>
+            <w:proofErr w:type="spellStart"/>
             <w:r>
               <w:rPr>
                 <w:lang w:val="en-US"/>
@@ -1887,6 +1890,7 @@
               </w:rPr>
               <w:t>o</w:t>
             </w:r>
+            <w:proofErr w:type="spellEnd"/>
             <w:r>
               <w:rPr>
                 <w:lang w:val="en-US"/>
@@ -3581,9 +3585,9 @@
         <w:lastRenderedPageBreak/>
         <w:drawing>
           <wp:inline distT="0" distB="0" distL="0" distR="0">
-            <wp:extent cx="5940425" cy="4676775"/>
-            <wp:effectExtent l="0" t="0" r="3175" b="9525"/>
-            <wp:docPr id="9" name="Рисунок 9"/>
+            <wp:extent cx="5940425" cy="4823460"/>
+            <wp:effectExtent l="0" t="0" r="3175" b="0"/>
+            <wp:docPr id="4" name="Рисунок 4"/>
             <wp:cNvGraphicFramePr>
               <a:graphicFrameLocks xmlns:a="http://schemas.openxmlformats.org/drawingml/2006/main" noChangeAspect="1"/>
             </wp:cNvGraphicFramePr>
@@ -3591,7 +3595,7 @@
               <a:graphicData uri="http://schemas.openxmlformats.org/drawingml/2006/picture">
                 <pic:pic xmlns:pic="http://schemas.openxmlformats.org/drawingml/2006/picture">
                   <pic:nvPicPr>
-                    <pic:cNvPr id="9" name="timing_waveform.png"/>
+                    <pic:cNvPr id="4" name="timing_waveform2.png"/>
                     <pic:cNvPicPr/>
                   </pic:nvPicPr>
                   <pic:blipFill>
@@ -3609,7 +3613,7 @@
                   <pic:spPr>
                     <a:xfrm>
                       <a:off x="0" y="0"/>
-                      <a:ext cx="5940425" cy="4676775"/>
+                      <a:ext cx="5940425" cy="4823460"/>
                     </a:xfrm>
                     <a:prstGeom prst="rect">
                       <a:avLst/>
@@ -3636,6 +3640,8 @@
       <w:r>
         <w:t xml:space="preserve"> – Временная диаграмма прохождения теста.</w:t>
       </w:r>
+      <w:bookmarkStart w:id="0" w:name="_GoBack"/>
+      <w:bookmarkEnd w:id="0"/>
     </w:p>
     <w:p>
       <w:r>
@@ -3713,8 +3719,6 @@
       <w:r>
         <w:t>7 клеток.</w:t>
       </w:r>
-      <w:bookmarkStart w:id="0" w:name="_GoBack"/>
-      <w:bookmarkEnd w:id="0"/>
     </w:p>
     <w:sectPr>
       <w:pgSz w:w="11906" w:h="16838"/>

</xml_diff>